<commit_message>
terminado el ejercicio 2
</commit_message>
<xml_diff>
--- a/UNIDAD 3 - EJERCICIOS.docx
+++ b/UNIDAD 3 - EJERCICIOS.docx
@@ -1,25 +1,24 @@
 
 <file path=word/document.xml><?xml version="1.0" encoding="utf-8"?>
-<w:document xmlns:mc="http://schemas.openxmlformats.org/markup-compatibility/2006" xmlns:o="urn:schemas-microsoft-com:office:office" xmlns:r="http://schemas.openxmlformats.org/officeDocument/2006/relationships" xmlns:m="http://schemas.openxmlformats.org/officeDocument/2006/math" xmlns:v="urn:schemas-microsoft-com:vml" xmlns:wp="http://schemas.openxmlformats.org/drawingml/2006/wordprocessingDrawing" xmlns:w10="urn:schemas-microsoft-com:office:word" xmlns:w="http://schemas.openxmlformats.org/wordprocessingml/2006/main" xmlns:wne="http://schemas.microsoft.com/office/word/2006/wordml" xmlns:sl="http://schemas.openxmlformats.org/schemaLibrary/2006/main" xmlns:a="http://schemas.openxmlformats.org/drawingml/2006/main" xmlns:pic="http://schemas.openxmlformats.org/drawingml/2006/picture" xmlns:c="http://schemas.openxmlformats.org/drawingml/2006/chart" xmlns:lc="http://schemas.openxmlformats.org/drawingml/2006/lockedCanvas" xmlns:dgm="http://schemas.openxmlformats.org/drawingml/2006/diagram" xmlns:wps="http://schemas.microsoft.com/office/word/2010/wordprocessingShape" xmlns:wpg="http://schemas.microsoft.com/office/word/2010/wordprocessingGroup" xmlns:w14="http://schemas.microsoft.com/office/word/2010/wordml" xmlns:w15="http://schemas.microsoft.com/office/word/2012/wordml">
+<w:document xmlns:wpc="http://schemas.microsoft.com/office/word/2010/wordprocessingCanvas" xmlns:cx="http://schemas.microsoft.com/office/drawing/2014/chartex" xmlns:cx1="http://schemas.microsoft.com/office/drawing/2015/9/8/chartex" xmlns:cx2="http://schemas.microsoft.com/office/drawing/2015/10/21/chartex" xmlns:cx3="http://schemas.microsoft.com/office/drawing/2016/5/9/chartex" xmlns:cx4="http://schemas.microsoft.com/office/drawing/2016/5/10/chartex" xmlns:cx5="http://schemas.microsoft.com/office/drawing/2016/5/11/chartex" xmlns:cx6="http://schemas.microsoft.com/office/drawing/2016/5/12/chartex" xmlns:cx7="http://schemas.microsoft.com/office/drawing/2016/5/13/chartex" xmlns:cx8="http://schemas.microsoft.com/office/drawing/2016/5/14/chartex" xmlns:mc="http://schemas.openxmlformats.org/markup-compatibility/2006" xmlns:aink="http://schemas.microsoft.com/office/drawing/2016/ink" xmlns:am3d="http://schemas.microsoft.com/office/drawing/2017/model3d" xmlns:o="urn:schemas-microsoft-com:office:office" xmlns:oel="http://schemas.microsoft.com/office/2019/extlst" xmlns:r="http://schemas.openxmlformats.org/officeDocument/2006/relationships" xmlns:m="http://schemas.openxmlformats.org/officeDocument/2006/math" xmlns:v="urn:schemas-microsoft-com:vml" xmlns:wp14="http://schemas.microsoft.com/office/word/2010/wordprocessingDrawing" xmlns:wp="http://schemas.openxmlformats.org/drawingml/2006/wordprocessingDrawing" xmlns:w10="urn:schemas-microsoft-com:office:word" xmlns:w="http://schemas.openxmlformats.org/wordprocessingml/2006/main" xmlns:w14="http://schemas.microsoft.com/office/word/2010/wordml" xmlns:w15="http://schemas.microsoft.com/office/word/2012/wordml" xmlns:w16cex="http://schemas.microsoft.com/office/word/2018/wordml/cex" xmlns:w16cid="http://schemas.microsoft.com/office/word/2016/wordml/cid" xmlns:w16="http://schemas.microsoft.com/office/word/2018/wordml" xmlns:w16sdtdh="http://schemas.microsoft.com/office/word/2020/wordml/sdtdatahash" xmlns:w16se="http://schemas.microsoft.com/office/word/2015/wordml/symex" xmlns:wpg="http://schemas.microsoft.com/office/word/2010/wordprocessingGroup" xmlns:wpi="http://schemas.microsoft.com/office/word/2010/wordprocessingInk" xmlns:wne="http://schemas.microsoft.com/office/word/2006/wordml" xmlns:wps="http://schemas.microsoft.com/office/word/2010/wordprocessingShape" mc:Ignorable="w14 w15 w16se w16cid w16 w16cex w16sdtdh wp14">
   <w:body>
     <w:p>
       <w:pPr>
-        <w:spacing w:after="200" w:lineRule="auto"/>
+        <w:spacing w:after="200"/>
         <w:jc w:val="center"/>
         <w:rPr>
-          <w:b w:val="1"/>
+          <w:b/>
           <w:sz w:val="28"/>
           <w:szCs w:val="28"/>
         </w:rPr>
       </w:pPr>
       <w:r>
         <w:rPr>
-          <w:b w:val="1"/>
+          <w:b/>
           <w:sz w:val="28"/>
           <w:szCs w:val="28"/>
-          <w:rtl w:val="0"/>
-        </w:rPr>
-        <w:t xml:space="preserve">EJERCICIOS - CONEXIÓN TCP</w:t>
+        </w:rPr>
+        <w:t>EJERCICIOS - CONEXIÓN TCP</w:t>
       </w:r>
     </w:p>
     <w:p>
@@ -28,28 +27,25 @@
           <w:ilvl w:val="0"/>
           <w:numId w:val="1"/>
         </w:numPr>
-        <w:spacing w:after="200" w:before="200" w:lineRule="auto"/>
-        <w:ind w:left="720" w:hanging="360"/>
+        <w:spacing w:before="200" w:after="200"/>
         <w:jc w:val="both"/>
         <w:rPr>
           <w:sz w:val="24"/>
           <w:szCs w:val="24"/>
-          <w:u w:val="none"/>
-        </w:rPr>
-      </w:pPr>
-      <w:r>
-        <w:rPr>
-          <w:sz w:val="24"/>
-          <w:szCs w:val="24"/>
-          <w:rtl w:val="0"/>
-        </w:rPr>
-        <w:t xml:space="preserve">Crea una aplicación cliente/servidor que se comunique por el puerto 2500 y realice lo siguiente:</w:t>
-      </w:r>
-    </w:p>
-    <w:p>
-      <w:pPr>
-        <w:spacing w:after="200" w:before="200" w:lineRule="auto"/>
-        <w:ind w:left="708.6614173228347" w:firstLine="0"/>
+        </w:rPr>
+      </w:pPr>
+      <w:r>
+        <w:rPr>
+          <w:sz w:val="24"/>
+          <w:szCs w:val="24"/>
+        </w:rPr>
+        <w:t>Crea una aplicación cliente/servidor que se comunique por el puerto 2500 y realice lo siguiente:</w:t>
+      </w:r>
+    </w:p>
+    <w:p>
+      <w:pPr>
+        <w:spacing w:before="200" w:after="200"/>
+        <w:ind w:left="708"/>
         <w:jc w:val="both"/>
         <w:rPr>
           <w:sz w:val="24"/>
@@ -60,15 +56,14 @@
         <w:rPr>
           <w:sz w:val="24"/>
           <w:szCs w:val="24"/>
-          <w:rtl w:val="0"/>
-        </w:rPr>
-        <w:t xml:space="preserve">El cliente debe solicitar al usuario un número entero positivo. Hay que comprobar que el número introducido por el usuario es positivo. Si el usuario introduce un número negativo, el cliente debe seguir pidiéndole números hasta que introduzca un número positivo.</w:t>
-      </w:r>
-    </w:p>
-    <w:p>
-      <w:pPr>
-        <w:spacing w:after="200" w:before="200" w:lineRule="auto"/>
-        <w:ind w:left="708.6614173228347" w:firstLine="0"/>
+        </w:rPr>
+        <w:t>El cliente debe solicitar al usuario un número entero positivo. Hay que comprobar que el número introducido por el usuario es positivo. Si el usuario introduce un número negativo, el cliente debe seguir pidiéndole números hasta que introduzca un número positivo.</w:t>
+      </w:r>
+    </w:p>
+    <w:p>
+      <w:pPr>
+        <w:spacing w:before="200" w:after="200"/>
+        <w:ind w:left="708"/>
         <w:jc w:val="both"/>
         <w:rPr>
           <w:sz w:val="24"/>
@@ -79,9 +74,8 @@
         <w:rPr>
           <w:sz w:val="24"/>
           <w:szCs w:val="24"/>
-          <w:rtl w:val="0"/>
-        </w:rPr>
-        <w:t xml:space="preserve">Una vez el cliente tenga un número entero positivo se lo envía al servidor. El servidor debe enviar un mensaje indicando si el número es primo o no.</w:t>
+        </w:rPr>
+        <w:t>Una vez el cliente tenga un número entero positivo se lo envía al servidor. El servidor debe enviar un mensaje indicando si el número es primo o no.</w:t>
       </w:r>
     </w:p>
     <w:p>
@@ -90,8 +84,7 @@
           <w:ilvl w:val="0"/>
           <w:numId w:val="1"/>
         </w:numPr>
-        <w:spacing w:after="200" w:before="200" w:lineRule="auto"/>
-        <w:ind w:left="720" w:hanging="360"/>
+        <w:spacing w:before="200" w:after="200"/>
         <w:jc w:val="both"/>
         <w:rPr>
           <w:sz w:val="24"/>
@@ -102,15 +95,14 @@
         <w:rPr>
           <w:sz w:val="24"/>
           <w:szCs w:val="24"/>
-          <w:rtl w:val="0"/>
-        </w:rPr>
-        <w:t xml:space="preserve">Crea una aplicación cliente/servidor que se comunique por el puerto 1500 y realice lo siguiente:</w:t>
-      </w:r>
-    </w:p>
-    <w:p>
-      <w:pPr>
-        <w:spacing w:after="200" w:before="200" w:lineRule="auto"/>
-        <w:ind w:left="708.6614173228347" w:firstLine="0"/>
+        </w:rPr>
+        <w:t>Crea una aplicación cliente/servidor que se comunique por el puerto 1500 y realice lo siguiente:</w:t>
+      </w:r>
+    </w:p>
+    <w:p>
+      <w:pPr>
+        <w:spacing w:before="200" w:after="200"/>
+        <w:ind w:left="708"/>
         <w:jc w:val="both"/>
         <w:rPr>
           <w:sz w:val="24"/>
@@ -121,15 +113,14 @@
         <w:rPr>
           <w:sz w:val="24"/>
           <w:szCs w:val="24"/>
-          <w:rtl w:val="0"/>
-        </w:rPr>
-        <w:t xml:space="preserve">El cliente debe solicitar al usuario un número entero positivo. Hay que comprobar que el número introducido por el usuario es positivo. Si el usuario introduce un número negativo, el cliente debe seguir pidiéndole números hasta que introduzca un número positivo.</w:t>
-      </w:r>
-    </w:p>
-    <w:p>
-      <w:pPr>
-        <w:spacing w:after="200" w:before="200" w:lineRule="auto"/>
-        <w:ind w:left="708.6614173228347" w:firstLine="0"/>
+        </w:rPr>
+        <w:t>El cliente debe solicitar al usuario un número entero positivo. Hay que comprobar que el número introducido por el usuario es positivo. Si el usuario introduce un número negativo, el cliente debe seguir pidiéndole números hasta que introduzca un número positivo.</w:t>
+      </w:r>
+    </w:p>
+    <w:p>
+      <w:pPr>
+        <w:spacing w:before="200" w:after="200"/>
+        <w:ind w:left="708"/>
         <w:jc w:val="both"/>
         <w:rPr>
           <w:sz w:val="24"/>
@@ -140,9 +131,22 @@
         <w:rPr>
           <w:sz w:val="24"/>
           <w:szCs w:val="24"/>
-          <w:rtl w:val="0"/>
-        </w:rPr>
-        <w:t xml:space="preserve">Una vez el cliente tenga un número entero positivo se lo envía al servidor. El servidor debe enviar como mensaje el factorial del número indicado por el cliente.</w:t>
+        </w:rPr>
+        <w:t xml:space="preserve">Una vez el cliente tenga un número entero positivo se lo envía al servidor. El servidor debe enviar como mensaje </w:t>
+      </w:r>
+      <w:r>
+        <w:rPr>
+          <w:sz w:val="24"/>
+          <w:szCs w:val="24"/>
+        </w:rPr>
+        <w:t>el factorial</w:t>
+      </w:r>
+      <w:r>
+        <w:rPr>
+          <w:sz w:val="24"/>
+          <w:szCs w:val="24"/>
+        </w:rPr>
+        <w:t xml:space="preserve"> del número indicado por el cliente.</w:t>
       </w:r>
     </w:p>
     <w:p>
@@ -151,28 +155,25 @@
           <w:ilvl w:val="0"/>
           <w:numId w:val="1"/>
         </w:numPr>
-        <w:spacing w:after="200" w:before="200" w:lineRule="auto"/>
-        <w:ind w:left="720" w:hanging="360"/>
+        <w:spacing w:before="200" w:after="200"/>
         <w:jc w:val="both"/>
         <w:rPr>
           <w:sz w:val="24"/>
           <w:szCs w:val="24"/>
-          <w:u w:val="none"/>
-        </w:rPr>
-      </w:pPr>
-      <w:r>
-        <w:rPr>
-          <w:sz w:val="24"/>
-          <w:szCs w:val="24"/>
-          <w:rtl w:val="0"/>
-        </w:rPr>
-        <w:t xml:space="preserve">Crea una aplicación cliente/servidor que se comunique por el puerto 2000 y realice lo siguiente:</w:t>
-      </w:r>
-    </w:p>
-    <w:p>
-      <w:pPr>
-        <w:spacing w:after="200" w:before="200" w:lineRule="auto"/>
-        <w:ind w:left="708.6614173228347" w:firstLine="0"/>
+        </w:rPr>
+      </w:pPr>
+      <w:r>
+        <w:rPr>
+          <w:sz w:val="24"/>
+          <w:szCs w:val="24"/>
+        </w:rPr>
+        <w:t>Crea una aplicación cliente/servidor que se comunique por el puerto 2000 y realice lo siguiente:</w:t>
+      </w:r>
+    </w:p>
+    <w:p>
+      <w:pPr>
+        <w:spacing w:before="200" w:after="200"/>
+        <w:ind w:left="708"/>
         <w:jc w:val="both"/>
         <w:rPr>
           <w:sz w:val="24"/>
@@ -183,9 +184,8 @@
         <w:rPr>
           <w:sz w:val="24"/>
           <w:szCs w:val="24"/>
-          <w:rtl w:val="0"/>
-        </w:rPr>
-        <w:t xml:space="preserve">El servidor debe generar un número secreto de forma aleatoria entre el 0 al 100. El objetivo del cliente es solicitarle al usuario un número y enviarlo al servidor hasta que adivine el número secreto. Para ello, el servidor para cada número que le envía el cliente le indicará si es menor, mayor o es el número secreto del servidor.</w:t>
+        </w:rPr>
+        <w:t>El servidor debe generar un número secreto de forma aleatoria entre el 0 al 100. El objetivo del cliente es solicitarle al usuario un número y enviarlo al servidor hasta que adivine el número secreto. Para ello, el servidor para cada número que le envía el cliente le indicará si es menor, mayor o es el número secreto del servidor.</w:t>
       </w:r>
     </w:p>
     <w:p>
@@ -194,8 +194,7 @@
           <w:ilvl w:val="0"/>
           <w:numId w:val="1"/>
         </w:numPr>
-        <w:spacing w:after="200" w:before="200" w:lineRule="auto"/>
-        <w:ind w:left="720" w:hanging="360"/>
+        <w:spacing w:before="200" w:after="200"/>
         <w:jc w:val="both"/>
         <w:rPr>
           <w:sz w:val="24"/>
@@ -206,15 +205,14 @@
         <w:rPr>
           <w:sz w:val="24"/>
           <w:szCs w:val="24"/>
-          <w:rtl w:val="0"/>
-        </w:rPr>
-        <w:t xml:space="preserve">Crea una aplicación cliente/servidor que se comunique por el puerto 3000 y realice lo siguiente:</w:t>
-      </w:r>
-    </w:p>
-    <w:p>
-      <w:pPr>
-        <w:spacing w:after="200" w:before="200" w:lineRule="auto"/>
-        <w:ind w:left="708.6614173228347" w:firstLine="0"/>
+        </w:rPr>
+        <w:t>Crea una aplicación cliente/servidor que se comunique por el puerto 3000 y realice lo siguiente:</w:t>
+      </w:r>
+    </w:p>
+    <w:p>
+      <w:pPr>
+        <w:spacing w:before="200" w:after="200"/>
+        <w:ind w:left="708"/>
         <w:jc w:val="both"/>
         <w:rPr>
           <w:sz w:val="24"/>
@@ -225,15 +223,14 @@
         <w:rPr>
           <w:sz w:val="24"/>
           <w:szCs w:val="24"/>
-          <w:rtl w:val="0"/>
-        </w:rPr>
-        <w:t xml:space="preserve">El cliente debe leer un fichero que se encuentra en su máquina previamente creado. Este fichero debe contener una serie de números enteros, cada uno en una línea. El cliente debe ir leyendo el fichero línea a línea e ir escribiendo los números de uno en uno en el socket.</w:t>
-      </w:r>
-    </w:p>
-    <w:p>
-      <w:pPr>
-        <w:spacing w:after="200" w:before="200" w:lineRule="auto"/>
-        <w:ind w:left="708.6614173228347" w:firstLine="0"/>
+        </w:rPr>
+        <w:t>El cliente debe leer un fichero que se encuentra en su máquina previamente creado. Este fichero debe contener una serie de números enteros, cada uno en una línea. El cliente debe ir leyendo el fichero línea a línea e ir escribiendo los números de uno en uno en el socket.</w:t>
+      </w:r>
+    </w:p>
+    <w:p>
+      <w:pPr>
+        <w:spacing w:before="200" w:after="200"/>
+        <w:ind w:left="708"/>
         <w:jc w:val="both"/>
         <w:rPr>
           <w:sz w:val="24"/>
@@ -244,92 +241,141 @@
         <w:rPr>
           <w:sz w:val="24"/>
           <w:szCs w:val="24"/>
-          <w:rtl w:val="0"/>
-        </w:rPr>
-        <w:t xml:space="preserve">El servidor debe ir leyendo número a número del socket para enviar posteriormente al cliente la suma de todos los números.</w:t>
+        </w:rPr>
+        <w:t>El servidor debe ir leyendo número a número del socket para enviar posteriormente al cliente la suma de todos los números.</w:t>
       </w:r>
     </w:p>
     <w:sectPr>
-      <w:headerReference r:id="rId6" w:type="default"/>
-      <w:pgSz w:h="16834" w:w="11909" w:orient="portrait"/>
-      <w:pgMar w:bottom="1440" w:top="1440" w:left="1440" w:right="1440" w:header="720" w:footer="720"/>
+      <w:headerReference w:type="default" r:id="rId7"/>
+      <w:pgSz w:w="11909" w:h="16834"/>
+      <w:pgMar w:top="1440" w:right="1440" w:bottom="1440" w:left="1440" w:header="720" w:footer="720" w:gutter="0"/>
       <w:pgNumType w:start="1"/>
+      <w:cols w:space="720"/>
     </w:sectPr>
   </w:body>
 </w:document>
 </file>
 
+<file path=word/endnotes.xml><?xml version="1.0" encoding="utf-8"?>
+<w:endnotes xmlns:wpc="http://schemas.microsoft.com/office/word/2010/wordprocessingCanvas" xmlns:cx="http://schemas.microsoft.com/office/drawing/2014/chartex" xmlns:cx1="http://schemas.microsoft.com/office/drawing/2015/9/8/chartex" xmlns:cx2="http://schemas.microsoft.com/office/drawing/2015/10/21/chartex" xmlns:cx3="http://schemas.microsoft.com/office/drawing/2016/5/9/chartex" xmlns:cx4="http://schemas.microsoft.com/office/drawing/2016/5/10/chartex" xmlns:cx5="http://schemas.microsoft.com/office/drawing/2016/5/11/chartex" xmlns:cx6="http://schemas.microsoft.com/office/drawing/2016/5/12/chartex" xmlns:cx7="http://schemas.microsoft.com/office/drawing/2016/5/13/chartex" xmlns:cx8="http://schemas.microsoft.com/office/drawing/2016/5/14/chartex" xmlns:mc="http://schemas.openxmlformats.org/markup-compatibility/2006" xmlns:aink="http://schemas.microsoft.com/office/drawing/2016/ink" xmlns:am3d="http://schemas.microsoft.com/office/drawing/2017/model3d" xmlns:o="urn:schemas-microsoft-com:office:office" xmlns:oel="http://schemas.microsoft.com/office/2019/extlst" xmlns:r="http://schemas.openxmlformats.org/officeDocument/2006/relationships" xmlns:m="http://schemas.openxmlformats.org/officeDocument/2006/math" xmlns:v="urn:schemas-microsoft-com:vml" xmlns:wp14="http://schemas.microsoft.com/office/word/2010/wordprocessingDrawing" xmlns:wp="http://schemas.openxmlformats.org/drawingml/2006/wordprocessingDrawing" xmlns:w10="urn:schemas-microsoft-com:office:word" xmlns:w="http://schemas.openxmlformats.org/wordprocessingml/2006/main" xmlns:w14="http://schemas.microsoft.com/office/word/2010/wordml" xmlns:w15="http://schemas.microsoft.com/office/word/2012/wordml" xmlns:w16cex="http://schemas.microsoft.com/office/word/2018/wordml/cex" xmlns:w16cid="http://schemas.microsoft.com/office/word/2016/wordml/cid" xmlns:w16="http://schemas.microsoft.com/office/word/2018/wordml" xmlns:w16sdtdh="http://schemas.microsoft.com/office/word/2020/wordml/sdtdatahash" xmlns:w16se="http://schemas.microsoft.com/office/word/2015/wordml/symex" xmlns:wpg="http://schemas.microsoft.com/office/word/2010/wordprocessingGroup" xmlns:wpi="http://schemas.microsoft.com/office/word/2010/wordprocessingInk" xmlns:wne="http://schemas.microsoft.com/office/word/2006/wordml" xmlns:wps="http://schemas.microsoft.com/office/word/2010/wordprocessingShape" mc:Ignorable="w14 w15 w16se w16cid w16 w16cex w16sdtdh wp14">
+  <w:endnote w:type="separator" w:id="-1">
+    <w:p>
+      <w:pPr>
+        <w:spacing w:line="240" w:lineRule="auto"/>
+      </w:pPr>
+      <w:r>
+        <w:separator/>
+      </w:r>
+    </w:p>
+  </w:endnote>
+  <w:endnote w:type="continuationSeparator" w:id="0">
+    <w:p>
+      <w:pPr>
+        <w:spacing w:line="240" w:lineRule="auto"/>
+      </w:pPr>
+      <w:r>
+        <w:continuationSeparator/>
+      </w:r>
+    </w:p>
+  </w:endnote>
+</w:endnotes>
+</file>
+
+<file path=word/footnotes.xml><?xml version="1.0" encoding="utf-8"?>
+<w:footnotes xmlns:wpc="http://schemas.microsoft.com/office/word/2010/wordprocessingCanvas" xmlns:cx="http://schemas.microsoft.com/office/drawing/2014/chartex" xmlns:cx1="http://schemas.microsoft.com/office/drawing/2015/9/8/chartex" xmlns:cx2="http://schemas.microsoft.com/office/drawing/2015/10/21/chartex" xmlns:cx3="http://schemas.microsoft.com/office/drawing/2016/5/9/chartex" xmlns:cx4="http://schemas.microsoft.com/office/drawing/2016/5/10/chartex" xmlns:cx5="http://schemas.microsoft.com/office/drawing/2016/5/11/chartex" xmlns:cx6="http://schemas.microsoft.com/office/drawing/2016/5/12/chartex" xmlns:cx7="http://schemas.microsoft.com/office/drawing/2016/5/13/chartex" xmlns:cx8="http://schemas.microsoft.com/office/drawing/2016/5/14/chartex" xmlns:mc="http://schemas.openxmlformats.org/markup-compatibility/2006" xmlns:aink="http://schemas.microsoft.com/office/drawing/2016/ink" xmlns:am3d="http://schemas.microsoft.com/office/drawing/2017/model3d" xmlns:o="urn:schemas-microsoft-com:office:office" xmlns:oel="http://schemas.microsoft.com/office/2019/extlst" xmlns:r="http://schemas.openxmlformats.org/officeDocument/2006/relationships" xmlns:m="http://schemas.openxmlformats.org/officeDocument/2006/math" xmlns:v="urn:schemas-microsoft-com:vml" xmlns:wp14="http://schemas.microsoft.com/office/word/2010/wordprocessingDrawing" xmlns:wp="http://schemas.openxmlformats.org/drawingml/2006/wordprocessingDrawing" xmlns:w10="urn:schemas-microsoft-com:office:word" xmlns:w="http://schemas.openxmlformats.org/wordprocessingml/2006/main" xmlns:w14="http://schemas.microsoft.com/office/word/2010/wordml" xmlns:w15="http://schemas.microsoft.com/office/word/2012/wordml" xmlns:w16cex="http://schemas.microsoft.com/office/word/2018/wordml/cex" xmlns:w16cid="http://schemas.microsoft.com/office/word/2016/wordml/cid" xmlns:w16="http://schemas.microsoft.com/office/word/2018/wordml" xmlns:w16sdtdh="http://schemas.microsoft.com/office/word/2020/wordml/sdtdatahash" xmlns:w16se="http://schemas.microsoft.com/office/word/2015/wordml/symex" xmlns:wpg="http://schemas.microsoft.com/office/word/2010/wordprocessingGroup" xmlns:wpi="http://schemas.microsoft.com/office/word/2010/wordprocessingInk" xmlns:wne="http://schemas.microsoft.com/office/word/2006/wordml" xmlns:wps="http://schemas.microsoft.com/office/word/2010/wordprocessingShape" mc:Ignorable="w14 w15 w16se w16cid w16 w16cex w16sdtdh wp14">
+  <w:footnote w:type="separator" w:id="-1">
+    <w:p>
+      <w:pPr>
+        <w:spacing w:line="240" w:lineRule="auto"/>
+      </w:pPr>
+      <w:r>
+        <w:separator/>
+      </w:r>
+    </w:p>
+  </w:footnote>
+  <w:footnote w:type="continuationSeparator" w:id="0">
+    <w:p>
+      <w:pPr>
+        <w:spacing w:line="240" w:lineRule="auto"/>
+      </w:pPr>
+      <w:r>
+        <w:continuationSeparator/>
+      </w:r>
+    </w:p>
+  </w:footnote>
+</w:footnotes>
+</file>
+
 <file path=word/header1.xml><?xml version="1.0" encoding="utf-8"?>
-<w:hdr xmlns:mc="http://schemas.openxmlformats.org/markup-compatibility/2006" xmlns:o="urn:schemas-microsoft-com:office:office" xmlns:r="http://schemas.openxmlformats.org/officeDocument/2006/relationships" xmlns:m="http://schemas.openxmlformats.org/officeDocument/2006/math" xmlns:v="urn:schemas-microsoft-com:vml" xmlns:wp="http://schemas.openxmlformats.org/drawingml/2006/wordprocessingDrawing" xmlns:w10="urn:schemas-microsoft-com:office:word" xmlns:w="http://schemas.openxmlformats.org/wordprocessingml/2006/main" xmlns:wne="http://schemas.microsoft.com/office/word/2006/wordml" xmlns:sl="http://schemas.openxmlformats.org/schemaLibrary/2006/main" xmlns:a="http://schemas.openxmlformats.org/drawingml/2006/main" xmlns:pic="http://schemas.openxmlformats.org/drawingml/2006/picture" xmlns:c="http://schemas.openxmlformats.org/drawingml/2006/chart" xmlns:lc="http://schemas.openxmlformats.org/drawingml/2006/lockedCanvas" xmlns:dgm="http://schemas.openxmlformats.org/drawingml/2006/diagram" xmlns:wps="http://schemas.microsoft.com/office/word/2010/wordprocessingShape" xmlns:wpg="http://schemas.microsoft.com/office/word/2010/wordprocessingGroup" xmlns:w14="http://schemas.microsoft.com/office/word/2010/wordml" xmlns:w15="http://schemas.microsoft.com/office/word/2012/wordml">
+<w:hdr xmlns:wpc="http://schemas.microsoft.com/office/word/2010/wordprocessingCanvas" xmlns:cx="http://schemas.microsoft.com/office/drawing/2014/chartex" xmlns:cx1="http://schemas.microsoft.com/office/drawing/2015/9/8/chartex" xmlns:cx2="http://schemas.microsoft.com/office/drawing/2015/10/21/chartex" xmlns:cx3="http://schemas.microsoft.com/office/drawing/2016/5/9/chartex" xmlns:cx4="http://schemas.microsoft.com/office/drawing/2016/5/10/chartex" xmlns:cx5="http://schemas.microsoft.com/office/drawing/2016/5/11/chartex" xmlns:cx6="http://schemas.microsoft.com/office/drawing/2016/5/12/chartex" xmlns:cx7="http://schemas.microsoft.com/office/drawing/2016/5/13/chartex" xmlns:cx8="http://schemas.microsoft.com/office/drawing/2016/5/14/chartex" xmlns:mc="http://schemas.openxmlformats.org/markup-compatibility/2006" xmlns:aink="http://schemas.microsoft.com/office/drawing/2016/ink" xmlns:am3d="http://schemas.microsoft.com/office/drawing/2017/model3d" xmlns:o="urn:schemas-microsoft-com:office:office" xmlns:oel="http://schemas.microsoft.com/office/2019/extlst" xmlns:r="http://schemas.openxmlformats.org/officeDocument/2006/relationships" xmlns:m="http://schemas.openxmlformats.org/officeDocument/2006/math" xmlns:v="urn:schemas-microsoft-com:vml" xmlns:wp14="http://schemas.microsoft.com/office/word/2010/wordprocessingDrawing" xmlns:wp="http://schemas.openxmlformats.org/drawingml/2006/wordprocessingDrawing" xmlns:w10="urn:schemas-microsoft-com:office:word" xmlns:w="http://schemas.openxmlformats.org/wordprocessingml/2006/main" xmlns:w14="http://schemas.microsoft.com/office/word/2010/wordml" xmlns:w15="http://schemas.microsoft.com/office/word/2012/wordml" xmlns:w16cex="http://schemas.microsoft.com/office/word/2018/wordml/cex" xmlns:w16cid="http://schemas.microsoft.com/office/word/2016/wordml/cid" xmlns:w16="http://schemas.microsoft.com/office/word/2018/wordml" xmlns:w16sdtdh="http://schemas.microsoft.com/office/word/2020/wordml/sdtdatahash" xmlns:w16se="http://schemas.microsoft.com/office/word/2015/wordml/symex" xmlns:wpg="http://schemas.microsoft.com/office/word/2010/wordprocessingGroup" xmlns:wpi="http://schemas.microsoft.com/office/word/2010/wordprocessingInk" xmlns:wne="http://schemas.microsoft.com/office/word/2006/wordml" xmlns:wps="http://schemas.microsoft.com/office/word/2010/wordprocessingShape" mc:Ignorable="w14 w15 w16se w16cid w16 w16cex w16sdtdh wp14">
   <w:p>
     <w:pPr>
       <w:tabs>
-        <w:tab w:val="right" w:leader="none" w:pos="8775"/>
+        <w:tab w:val="right" w:pos="8775"/>
       </w:tabs>
-      <w:ind w:left="141.73228346456688" w:firstLine="0"/>
-      <w:rPr>
-        <w:i w:val="1"/>
+      <w:ind w:left="141"/>
+      <w:rPr>
+        <w:i/>
         <w:sz w:val="20"/>
         <w:szCs w:val="20"/>
       </w:rPr>
     </w:pPr>
     <w:r>
       <w:rPr>
-        <w:i w:val="1"/>
+        <w:i/>
         <w:sz w:val="20"/>
         <w:szCs w:val="20"/>
-        <w:rtl w:val="0"/>
-      </w:rPr>
-      <w:t xml:space="preserve">Programación de Servicios y Procesos</w:t>
+      </w:rPr>
+      <w:t>Programación de Servicios y Procesos</w:t>
+    </w:r>
+    <w:r>
+      <w:rPr>
+        <w:i/>
+        <w:sz w:val="20"/>
+        <w:szCs w:val="20"/>
+      </w:rPr>
       <w:tab/>
-      <w:t xml:space="preserve">Unidad 3</w:t>
+      <w:t>Unidad 3</w:t>
     </w:r>
   </w:p>
   <w:p>
     <w:pPr>
       <w:tabs>
-        <w:tab w:val="right" w:leader="none" w:pos="8775"/>
+        <w:tab w:val="right" w:pos="8775"/>
       </w:tabs>
       <w:rPr>
-        <w:i w:val="1"/>
+        <w:i/>
         <w:sz w:val="20"/>
         <w:szCs w:val="20"/>
       </w:rPr>
     </w:pPr>
     <w:r>
-      <w:pict>
-        <v:rect style="width:0.0pt;height:1.5pt" o:hr="t" o:hrstd="t" o:hralign="center" fillcolor="#A0A0A0" stroked="f"/>
+      <w:pict w14:anchorId="6103812C">
+        <v:rect id="_x0000_i1025" style="width:0;height:1.5pt" o:hralign="center" o:hrstd="t" o:hr="t" fillcolor="#a0a0a0" stroked="f"/>
       </w:pict>
-    </w:r>
-    <w:r>
-      <w:rPr>
-        <w:rtl w:val="0"/>
-      </w:rPr>
     </w:r>
   </w:p>
   <w:p>
     <w:pPr>
       <w:tabs>
-        <w:tab w:val="right" w:leader="none" w:pos="8775"/>
+        <w:tab w:val="right" w:pos="8775"/>
       </w:tabs>
       <w:rPr>
-        <w:i w:val="1"/>
+        <w:i/>
         <w:sz w:val="20"/>
         <w:szCs w:val="20"/>
       </w:rPr>
     </w:pPr>
-    <w:r>
-      <w:rPr>
-        <w:rtl w:val="0"/>
-      </w:rPr>
-    </w:r>
   </w:p>
 </w:hdr>
 </file>
 
 <file path=word/numbering.xml><?xml version="1.0" encoding="utf-8"?>
-<w:numbering xmlns:mc="http://schemas.openxmlformats.org/markup-compatibility/2006" xmlns:o="urn:schemas-microsoft-com:office:office" xmlns:r="http://schemas.openxmlformats.org/officeDocument/2006/relationships" xmlns:m="http://schemas.openxmlformats.org/officeDocument/2006/math" xmlns:v="urn:schemas-microsoft-com:vml" xmlns:wp="http://schemas.openxmlformats.org/drawingml/2006/wordprocessingDrawing" xmlns:w10="urn:schemas-microsoft-com:office:word" xmlns:w="http://schemas.openxmlformats.org/wordprocessingml/2006/main" xmlns:wne="http://schemas.microsoft.com/office/word/2006/wordml" xmlns:sl="http://schemas.openxmlformats.org/schemaLibrary/2006/main" xmlns:a="http://schemas.openxmlformats.org/drawingml/2006/main" xmlns:pic="http://schemas.openxmlformats.org/drawingml/2006/picture" xmlns:c="http://schemas.openxmlformats.org/drawingml/2006/chart" xmlns:lc="http://schemas.openxmlformats.org/drawingml/2006/lockedCanvas" xmlns:dgm="http://schemas.openxmlformats.org/drawingml/2006/diagram" xmlns:wps="http://schemas.microsoft.com/office/word/2010/wordprocessingShape" xmlns:wpg="http://schemas.microsoft.com/office/word/2010/wordprocessingGroup" xmlns:w14="http://schemas.microsoft.com/office/word/2010/wordml" xmlns:w15="http://schemas.microsoft.com/office/word/2012/wordml">
-  <w:abstractNum w:abstractNumId="1">
+<w:numbering xmlns:wpc="http://schemas.microsoft.com/office/word/2010/wordprocessingCanvas" xmlns:cx="http://schemas.microsoft.com/office/drawing/2014/chartex" xmlns:cx1="http://schemas.microsoft.com/office/drawing/2015/9/8/chartex" xmlns:cx2="http://schemas.microsoft.com/office/drawing/2015/10/21/chartex" xmlns:cx3="http://schemas.microsoft.com/office/drawing/2016/5/9/chartex" xmlns:cx4="http://schemas.microsoft.com/office/drawing/2016/5/10/chartex" xmlns:cx5="http://schemas.microsoft.com/office/drawing/2016/5/11/chartex" xmlns:cx6="http://schemas.microsoft.com/office/drawing/2016/5/12/chartex" xmlns:cx7="http://schemas.microsoft.com/office/drawing/2016/5/13/chartex" xmlns:cx8="http://schemas.microsoft.com/office/drawing/2016/5/14/chartex" xmlns:mc="http://schemas.openxmlformats.org/markup-compatibility/2006" xmlns:aink="http://schemas.microsoft.com/office/drawing/2016/ink" xmlns:am3d="http://schemas.microsoft.com/office/drawing/2017/model3d" xmlns:o="urn:schemas-microsoft-com:office:office" xmlns:oel="http://schemas.microsoft.com/office/2019/extlst" xmlns:r="http://schemas.openxmlformats.org/officeDocument/2006/relationships" xmlns:m="http://schemas.openxmlformats.org/officeDocument/2006/math" xmlns:v="urn:schemas-microsoft-com:vml" xmlns:wp14="http://schemas.microsoft.com/office/word/2010/wordprocessingDrawing" xmlns:wp="http://schemas.openxmlformats.org/drawingml/2006/wordprocessingDrawing" xmlns:w10="urn:schemas-microsoft-com:office:word" xmlns:w="http://schemas.openxmlformats.org/wordprocessingml/2006/main" xmlns:w14="http://schemas.microsoft.com/office/word/2010/wordml" xmlns:w15="http://schemas.microsoft.com/office/word/2012/wordml" xmlns:w16cex="http://schemas.microsoft.com/office/word/2018/wordml/cex" xmlns:w16cid="http://schemas.microsoft.com/office/word/2016/wordml/cid" xmlns:w16="http://schemas.microsoft.com/office/word/2018/wordml" xmlns:w16sdtdh="http://schemas.microsoft.com/office/word/2020/wordml/sdtdatahash" xmlns:w16se="http://schemas.microsoft.com/office/word/2015/wordml/symex" xmlns:wpg="http://schemas.microsoft.com/office/word/2010/wordprocessingGroup" xmlns:wpi="http://schemas.microsoft.com/office/word/2010/wordprocessingInk" xmlns:wne="http://schemas.microsoft.com/office/word/2006/wordml" xmlns:wps="http://schemas.microsoft.com/office/word/2010/wordprocessingShape" mc:Ignorable="w14 w15 w16se w16cid w16 w16cex w16sdtdh wp14">
+  <w:abstractNum w:abstractNumId="0" w15:restartNumberingAfterBreak="0">
+    <w:nsid w:val="20EB02DA"/>
+    <w:multiLevelType w:val="multilevel"/>
+    <w:tmpl w:val="248C5952"/>
     <w:lvl w:ilvl="0">
       <w:start w:val="1"/>
       <w:numFmt w:val="decimal"/>
@@ -439,21 +485,21 @@
       </w:rPr>
     </w:lvl>
   </w:abstractNum>
-  <w:num w:numId="1">
-    <w:abstractNumId w:val="1"/>
+  <w:num w:numId="1" w16cid:durableId="1128427939">
+    <w:abstractNumId w:val="0"/>
   </w:num>
 </w:numbering>
 </file>
 
 <file path=word/styles.xml><?xml version="1.0" encoding="utf-8"?>
-<w:styles xmlns:mc="http://schemas.openxmlformats.org/markup-compatibility/2006" xmlns:o="urn:schemas-microsoft-com:office:office" xmlns:r="http://schemas.openxmlformats.org/officeDocument/2006/relationships" xmlns:m="http://schemas.openxmlformats.org/officeDocument/2006/math" xmlns:v="urn:schemas-microsoft-com:vml" xmlns:wp="http://schemas.openxmlformats.org/drawingml/2006/wordprocessingDrawing" xmlns:w10="urn:schemas-microsoft-com:office:word" xmlns:w="http://schemas.openxmlformats.org/wordprocessingml/2006/main" xmlns:wne="http://schemas.microsoft.com/office/word/2006/wordml" xmlns:sl="http://schemas.openxmlformats.org/schemaLibrary/2006/main" xmlns:a="http://schemas.openxmlformats.org/drawingml/2006/main" xmlns:pic="http://schemas.openxmlformats.org/drawingml/2006/picture" xmlns:c="http://schemas.openxmlformats.org/drawingml/2006/chart" xmlns:lc="http://schemas.openxmlformats.org/drawingml/2006/lockedCanvas" xmlns:dgm="http://schemas.openxmlformats.org/drawingml/2006/diagram" xmlns:wps="http://schemas.microsoft.com/office/word/2010/wordprocessingShape" xmlns:wpg="http://schemas.microsoft.com/office/word/2010/wordprocessingGroup" xmlns:w14="http://schemas.microsoft.com/office/word/2010/wordml" xmlns:w15="http://schemas.microsoft.com/office/word/2012/wordml">
+<w:styles xmlns:mc="http://schemas.openxmlformats.org/markup-compatibility/2006" xmlns:r="http://schemas.openxmlformats.org/officeDocument/2006/relationships" xmlns:w="http://schemas.openxmlformats.org/wordprocessingml/2006/main" xmlns:w14="http://schemas.microsoft.com/office/word/2010/wordml" xmlns:w15="http://schemas.microsoft.com/office/word/2012/wordml" xmlns:w16cex="http://schemas.microsoft.com/office/word/2018/wordml/cex" xmlns:w16cid="http://schemas.microsoft.com/office/word/2016/wordml/cid" xmlns:w16="http://schemas.microsoft.com/office/word/2018/wordml" xmlns:w16sdtdh="http://schemas.microsoft.com/office/word/2020/wordml/sdtdatahash" xmlns:w16se="http://schemas.microsoft.com/office/word/2015/wordml/symex" mc:Ignorable="w14 w15 w16se w16cid w16 w16cex w16sdtdh">
   <w:docDefaults>
     <w:rPrDefault>
       <w:rPr>
-        <w:rFonts w:ascii="Arial" w:cs="Arial" w:eastAsia="Arial" w:hAnsi="Arial"/>
+        <w:rFonts w:ascii="Arial" w:eastAsia="Arial" w:hAnsi="Arial" w:cs="Arial"/>
         <w:sz w:val="22"/>
         <w:szCs w:val="22"/>
-        <w:lang w:val="es"/>
+        <w:lang w:val="es" w:eastAsia="es-ES" w:bidi="ar-SA"/>
       </w:rPr>
     </w:rPrDefault>
     <w:pPrDefault>
@@ -462,69 +508,457 @@
       </w:pPr>
     </w:pPrDefault>
   </w:docDefaults>
-  <w:style w:type="paragraph" w:styleId="Normal" w:default="1">
-    <w:name w:val="normal"/>
+  <w:latentStyles w:defLockedState="0" w:defUIPriority="99" w:defSemiHidden="0" w:defUnhideWhenUsed="0" w:defQFormat="0" w:count="376">
+    <w:lsdException w:name="Normal" w:uiPriority="0" w:qFormat="1"/>
+    <w:lsdException w:name="heading 1" w:uiPriority="9" w:qFormat="1"/>
+    <w:lsdException w:name="heading 2" w:semiHidden="1" w:uiPriority="9" w:unhideWhenUsed="1" w:qFormat="1"/>
+    <w:lsdException w:name="heading 3" w:semiHidden="1" w:uiPriority="9" w:unhideWhenUsed="1" w:qFormat="1"/>
+    <w:lsdException w:name="heading 4" w:semiHidden="1" w:uiPriority="9" w:unhideWhenUsed="1" w:qFormat="1"/>
+    <w:lsdException w:name="heading 5" w:semiHidden="1" w:uiPriority="9" w:unhideWhenUsed="1" w:qFormat="1"/>
+    <w:lsdException w:name="heading 6" w:semiHidden="1" w:uiPriority="9" w:unhideWhenUsed="1" w:qFormat="1"/>
+    <w:lsdException w:name="heading 7" w:semiHidden="1" w:uiPriority="9" w:unhideWhenUsed="1" w:qFormat="1"/>
+    <w:lsdException w:name="heading 8" w:semiHidden="1" w:uiPriority="9" w:unhideWhenUsed="1" w:qFormat="1"/>
+    <w:lsdException w:name="heading 9" w:semiHidden="1" w:uiPriority="9" w:unhideWhenUsed="1" w:qFormat="1"/>
+    <w:lsdException w:name="index 1" w:semiHidden="1" w:unhideWhenUsed="1"/>
+    <w:lsdException w:name="index 2" w:semiHidden="1" w:unhideWhenUsed="1"/>
+    <w:lsdException w:name="index 3" w:semiHidden="1" w:unhideWhenUsed="1"/>
+    <w:lsdException w:name="index 4" w:semiHidden="1" w:unhideWhenUsed="1"/>
+    <w:lsdException w:name="index 5" w:semiHidden="1" w:unhideWhenUsed="1"/>
+    <w:lsdException w:name="index 6" w:semiHidden="1" w:unhideWhenUsed="1"/>
+    <w:lsdException w:name="index 7" w:semiHidden="1" w:unhideWhenUsed="1"/>
+    <w:lsdException w:name="index 8" w:semiHidden="1" w:unhideWhenUsed="1"/>
+    <w:lsdException w:name="index 9" w:semiHidden="1" w:unhideWhenUsed="1"/>
+    <w:lsdException w:name="toc 1" w:semiHidden="1" w:uiPriority="39" w:unhideWhenUsed="1"/>
+    <w:lsdException w:name="toc 2" w:semiHidden="1" w:uiPriority="39" w:unhideWhenUsed="1"/>
+    <w:lsdException w:name="toc 3" w:semiHidden="1" w:uiPriority="39" w:unhideWhenUsed="1"/>
+    <w:lsdException w:name="toc 4" w:semiHidden="1" w:uiPriority="39" w:unhideWhenUsed="1"/>
+    <w:lsdException w:name="toc 5" w:semiHidden="1" w:uiPriority="39" w:unhideWhenUsed="1"/>
+    <w:lsdException w:name="toc 6" w:semiHidden="1" w:uiPriority="39" w:unhideWhenUsed="1"/>
+    <w:lsdException w:name="toc 7" w:semiHidden="1" w:uiPriority="39" w:unhideWhenUsed="1"/>
+    <w:lsdException w:name="toc 8" w:semiHidden="1" w:uiPriority="39" w:unhideWhenUsed="1"/>
+    <w:lsdException w:name="toc 9" w:semiHidden="1" w:uiPriority="39" w:unhideWhenUsed="1"/>
+    <w:lsdException w:name="Normal Indent" w:semiHidden="1" w:unhideWhenUsed="1"/>
+    <w:lsdException w:name="footnote text" w:semiHidden="1" w:unhideWhenUsed="1"/>
+    <w:lsdException w:name="annotation text" w:semiHidden="1" w:unhideWhenUsed="1"/>
+    <w:lsdException w:name="header" w:semiHidden="1" w:unhideWhenUsed="1"/>
+    <w:lsdException w:name="footer" w:semiHidden="1" w:unhideWhenUsed="1"/>
+    <w:lsdException w:name="index heading" w:semiHidden="1" w:unhideWhenUsed="1"/>
+    <w:lsdException w:name="caption" w:semiHidden="1" w:uiPriority="35" w:unhideWhenUsed="1" w:qFormat="1"/>
+    <w:lsdException w:name="table of figures" w:semiHidden="1" w:unhideWhenUsed="1"/>
+    <w:lsdException w:name="envelope address" w:semiHidden="1" w:unhideWhenUsed="1"/>
+    <w:lsdException w:name="envelope return" w:semiHidden="1" w:unhideWhenUsed="1"/>
+    <w:lsdException w:name="footnote reference" w:semiHidden="1" w:unhideWhenUsed="1"/>
+    <w:lsdException w:name="annotation reference" w:semiHidden="1" w:unhideWhenUsed="1"/>
+    <w:lsdException w:name="line number" w:semiHidden="1" w:unhideWhenUsed="1"/>
+    <w:lsdException w:name="page number" w:semiHidden="1" w:unhideWhenUsed="1"/>
+    <w:lsdException w:name="endnote reference" w:semiHidden="1" w:unhideWhenUsed="1"/>
+    <w:lsdException w:name="endnote text" w:semiHidden="1" w:unhideWhenUsed="1"/>
+    <w:lsdException w:name="table of authorities" w:semiHidden="1" w:unhideWhenUsed="1"/>
+    <w:lsdException w:name="macro" w:semiHidden="1" w:unhideWhenUsed="1"/>
+    <w:lsdException w:name="toa heading" w:semiHidden="1" w:unhideWhenUsed="1"/>
+    <w:lsdException w:name="List" w:semiHidden="1" w:unhideWhenUsed="1"/>
+    <w:lsdException w:name="List Bullet" w:semiHidden="1" w:unhideWhenUsed="1"/>
+    <w:lsdException w:name="List Number" w:semiHidden="1" w:unhideWhenUsed="1"/>
+    <w:lsdException w:name="List 2" w:semiHidden="1" w:unhideWhenUsed="1"/>
+    <w:lsdException w:name="List 3" w:semiHidden="1" w:unhideWhenUsed="1"/>
+    <w:lsdException w:name="List 4" w:semiHidden="1" w:unhideWhenUsed="1"/>
+    <w:lsdException w:name="List 5" w:semiHidden="1" w:unhideWhenUsed="1"/>
+    <w:lsdException w:name="List Bullet 2" w:semiHidden="1" w:unhideWhenUsed="1"/>
+    <w:lsdException w:name="List Bullet 3" w:semiHidden="1" w:unhideWhenUsed="1"/>
+    <w:lsdException w:name="List Bullet 4" w:semiHidden="1" w:unhideWhenUsed="1"/>
+    <w:lsdException w:name="List Bullet 5" w:semiHidden="1" w:unhideWhenUsed="1"/>
+    <w:lsdException w:name="List Number 2" w:semiHidden="1" w:unhideWhenUsed="1"/>
+    <w:lsdException w:name="List Number 3" w:semiHidden="1" w:unhideWhenUsed="1"/>
+    <w:lsdException w:name="List Number 4" w:semiHidden="1" w:unhideWhenUsed="1"/>
+    <w:lsdException w:name="List Number 5" w:semiHidden="1" w:unhideWhenUsed="1"/>
+    <w:lsdException w:name="Title" w:uiPriority="10" w:qFormat="1"/>
+    <w:lsdException w:name="Closing" w:semiHidden="1" w:unhideWhenUsed="1"/>
+    <w:lsdException w:name="Signature" w:semiHidden="1" w:unhideWhenUsed="1"/>
+    <w:lsdException w:name="Default Paragraph Font" w:semiHidden="1" w:uiPriority="1" w:unhideWhenUsed="1"/>
+    <w:lsdException w:name="Body Text" w:semiHidden="1" w:unhideWhenUsed="1"/>
+    <w:lsdException w:name="Body Text Indent" w:semiHidden="1" w:unhideWhenUsed="1"/>
+    <w:lsdException w:name="List Continue" w:semiHidden="1" w:unhideWhenUsed="1"/>
+    <w:lsdException w:name="List Continue 2" w:semiHidden="1" w:unhideWhenUsed="1"/>
+    <w:lsdException w:name="List Continue 3" w:semiHidden="1" w:unhideWhenUsed="1"/>
+    <w:lsdException w:name="List Continue 4" w:semiHidden="1" w:unhideWhenUsed="1"/>
+    <w:lsdException w:name="List Continue 5" w:semiHidden="1" w:unhideWhenUsed="1"/>
+    <w:lsdException w:name="Message Header" w:semiHidden="1" w:unhideWhenUsed="1"/>
+    <w:lsdException w:name="Subtitle" w:uiPriority="11" w:qFormat="1"/>
+    <w:lsdException w:name="Salutation" w:semiHidden="1" w:unhideWhenUsed="1"/>
+    <w:lsdException w:name="Date" w:semiHidden="1" w:unhideWhenUsed="1"/>
+    <w:lsdException w:name="Body Text First Indent" w:semiHidden="1" w:unhideWhenUsed="1"/>
+    <w:lsdException w:name="Body Text First Indent 2" w:semiHidden="1" w:unhideWhenUsed="1"/>
+    <w:lsdException w:name="Note Heading" w:semiHidden="1" w:unhideWhenUsed="1"/>
+    <w:lsdException w:name="Body Text 2" w:semiHidden="1" w:unhideWhenUsed="1"/>
+    <w:lsdException w:name="Body Text 3" w:semiHidden="1" w:unhideWhenUsed="1"/>
+    <w:lsdException w:name="Body Text Indent 2" w:semiHidden="1" w:unhideWhenUsed="1"/>
+    <w:lsdException w:name="Body Text Indent 3" w:semiHidden="1" w:unhideWhenUsed="1"/>
+    <w:lsdException w:name="Block Text" w:semiHidden="1" w:unhideWhenUsed="1"/>
+    <w:lsdException w:name="Hyperlink" w:semiHidden="1" w:unhideWhenUsed="1"/>
+    <w:lsdException w:name="FollowedHyperlink" w:semiHidden="1" w:unhideWhenUsed="1"/>
+    <w:lsdException w:name="Strong" w:uiPriority="22" w:qFormat="1"/>
+    <w:lsdException w:name="Emphasis" w:uiPriority="20" w:qFormat="1"/>
+    <w:lsdException w:name="Document Map" w:semiHidden="1" w:unhideWhenUsed="1"/>
+    <w:lsdException w:name="Plain Text" w:semiHidden="1" w:unhideWhenUsed="1"/>
+    <w:lsdException w:name="E-mail Signature" w:semiHidden="1" w:unhideWhenUsed="1"/>
+    <w:lsdException w:name="HTML Top of Form" w:semiHidden="1" w:unhideWhenUsed="1"/>
+    <w:lsdException w:name="HTML Bottom of Form" w:semiHidden="1" w:unhideWhenUsed="1"/>
+    <w:lsdException w:name="Normal (Web)" w:semiHidden="1" w:unhideWhenUsed="1"/>
+    <w:lsdException w:name="HTML Acronym" w:semiHidden="1" w:unhideWhenUsed="1"/>
+    <w:lsdException w:name="HTML Address" w:semiHidden="1" w:unhideWhenUsed="1"/>
+    <w:lsdException w:name="HTML Cite" w:semiHidden="1" w:unhideWhenUsed="1"/>
+    <w:lsdException w:name="HTML Code" w:semiHidden="1" w:unhideWhenUsed="1"/>
+    <w:lsdException w:name="HTML Definition" w:semiHidden="1" w:unhideWhenUsed="1"/>
+    <w:lsdException w:name="HTML Keyboard" w:semiHidden="1" w:unhideWhenUsed="1"/>
+    <w:lsdException w:name="HTML Preformatted" w:semiHidden="1" w:unhideWhenUsed="1"/>
+    <w:lsdException w:name="HTML Sample" w:semiHidden="1" w:unhideWhenUsed="1"/>
+    <w:lsdException w:name="HTML Typewriter" w:semiHidden="1" w:unhideWhenUsed="1"/>
+    <w:lsdException w:name="HTML Variable" w:semiHidden="1" w:unhideWhenUsed="1"/>
+    <w:lsdException w:name="Normal Table" w:semiHidden="1" w:unhideWhenUsed="1"/>
+    <w:lsdException w:name="annotation subject" w:semiHidden="1" w:unhideWhenUsed="1"/>
+    <w:lsdException w:name="No List" w:semiHidden="1" w:unhideWhenUsed="1"/>
+    <w:lsdException w:name="Outline List 1" w:semiHidden="1" w:unhideWhenUsed="1"/>
+    <w:lsdException w:name="Outline List 2" w:semiHidden="1" w:unhideWhenUsed="1"/>
+    <w:lsdException w:name="Outline List 3" w:semiHidden="1" w:unhideWhenUsed="1"/>
+    <w:lsdException w:name="Table Simple 1" w:semiHidden="1" w:unhideWhenUsed="1"/>
+    <w:lsdException w:name="Table Simple 2" w:semiHidden="1" w:unhideWhenUsed="1"/>
+    <w:lsdException w:name="Table Simple 3" w:semiHidden="1" w:unhideWhenUsed="1"/>
+    <w:lsdException w:name="Table Classic 1" w:semiHidden="1" w:unhideWhenUsed="1"/>
+    <w:lsdException w:name="Table Classic 2" w:semiHidden="1" w:unhideWhenUsed="1"/>
+    <w:lsdException w:name="Table Classic 3" w:semiHidden="1" w:unhideWhenUsed="1"/>
+    <w:lsdException w:name="Table Classic 4" w:semiHidden="1" w:unhideWhenUsed="1"/>
+    <w:lsdException w:name="Table Colorful 1" w:semiHidden="1" w:unhideWhenUsed="1"/>
+    <w:lsdException w:name="Table Colorful 2" w:semiHidden="1" w:unhideWhenUsed="1"/>
+    <w:lsdException w:name="Table Colorful 3" w:semiHidden="1" w:unhideWhenUsed="1"/>
+    <w:lsdException w:name="Table Columns 1" w:semiHidden="1" w:unhideWhenUsed="1"/>
+    <w:lsdException w:name="Table Columns 2" w:semiHidden="1" w:unhideWhenUsed="1"/>
+    <w:lsdException w:name="Table Columns 3" w:semiHidden="1" w:unhideWhenUsed="1"/>
+    <w:lsdException w:name="Table Columns 4" w:semiHidden="1" w:unhideWhenUsed="1"/>
+    <w:lsdException w:name="Table Columns 5" w:semiHidden="1" w:unhideWhenUsed="1"/>
+    <w:lsdException w:name="Table Grid 1" w:semiHidden="1" w:unhideWhenUsed="1"/>
+    <w:lsdException w:name="Table Grid 2" w:semiHidden="1" w:unhideWhenUsed="1"/>
+    <w:lsdException w:name="Table Grid 3" w:semiHidden="1" w:unhideWhenUsed="1"/>
+    <w:lsdException w:name="Table Grid 4" w:semiHidden="1" w:unhideWhenUsed="1"/>
+    <w:lsdException w:name="Table Grid 5" w:semiHidden="1" w:unhideWhenUsed="1"/>
+    <w:lsdException w:name="Table Grid 6" w:semiHidden="1" w:unhideWhenUsed="1"/>
+    <w:lsdException w:name="Table Grid 7" w:semiHidden="1" w:unhideWhenUsed="1"/>
+    <w:lsdException w:name="Table Grid 8" w:semiHidden="1" w:unhideWhenUsed="1"/>
+    <w:lsdException w:name="Table List 1" w:semiHidden="1" w:unhideWhenUsed="1"/>
+    <w:lsdException w:name="Table List 2" w:semiHidden="1" w:unhideWhenUsed="1"/>
+    <w:lsdException w:name="Table List 3" w:semiHidden="1" w:unhideWhenUsed="1"/>
+    <w:lsdException w:name="Table List 4" w:semiHidden="1" w:unhideWhenUsed="1"/>
+    <w:lsdException w:name="Table List 5" w:semiHidden="1" w:unhideWhenUsed="1"/>
+    <w:lsdException w:name="Table List 6" w:semiHidden="1" w:unhideWhenUsed="1"/>
+    <w:lsdException w:name="Table List 7" w:semiHidden="1" w:unhideWhenUsed="1"/>
+    <w:lsdException w:name="Table List 8" w:semiHidden="1" w:unhideWhenUsed="1"/>
+    <w:lsdException w:name="Table 3D effects 1" w:semiHidden="1" w:unhideWhenUsed="1"/>
+    <w:lsdException w:name="Table 3D effects 2" w:semiHidden="1" w:unhideWhenUsed="1"/>
+    <w:lsdException w:name="Table 3D effects 3" w:semiHidden="1" w:unhideWhenUsed="1"/>
+    <w:lsdException w:name="Table Contemporary" w:semiHidden="1" w:unhideWhenUsed="1"/>
+    <w:lsdException w:name="Table Elegant" w:semiHidden="1" w:unhideWhenUsed="1"/>
+    <w:lsdException w:name="Table Professional" w:semiHidden="1" w:unhideWhenUsed="1"/>
+    <w:lsdException w:name="Table Subtle 1" w:semiHidden="1" w:unhideWhenUsed="1"/>
+    <w:lsdException w:name="Table Subtle 2" w:semiHidden="1" w:unhideWhenUsed="1"/>
+    <w:lsdException w:name="Table Web 1" w:semiHidden="1" w:unhideWhenUsed="1"/>
+    <w:lsdException w:name="Table Web 2" w:semiHidden="1" w:unhideWhenUsed="1"/>
+    <w:lsdException w:name="Table Web 3" w:semiHidden="1" w:unhideWhenUsed="1"/>
+    <w:lsdException w:name="Balloon Text" w:semiHidden="1" w:unhideWhenUsed="1"/>
+    <w:lsdException w:name="Table Grid" w:uiPriority="39"/>
+    <w:lsdException w:name="Table Theme" w:semiHidden="1" w:unhideWhenUsed="1"/>
+    <w:lsdException w:name="Placeholder Text" w:semiHidden="1"/>
+    <w:lsdException w:name="No Spacing" w:uiPriority="1" w:qFormat="1"/>
+    <w:lsdException w:name="Light Shading" w:uiPriority="60"/>
+    <w:lsdException w:name="Light List" w:uiPriority="61"/>
+    <w:lsdException w:name="Light Grid" w:uiPriority="62"/>
+    <w:lsdException w:name="Medium Shading 1" w:uiPriority="63"/>
+    <w:lsdException w:name="Medium Shading 2" w:uiPriority="64"/>
+    <w:lsdException w:name="Medium List 1" w:uiPriority="65"/>
+    <w:lsdException w:name="Medium List 2" w:uiPriority="66"/>
+    <w:lsdException w:name="Medium Grid 1" w:uiPriority="67"/>
+    <w:lsdException w:name="Medium Grid 2" w:uiPriority="68"/>
+    <w:lsdException w:name="Medium Grid 3" w:uiPriority="69"/>
+    <w:lsdException w:name="Dark List" w:uiPriority="70"/>
+    <w:lsdException w:name="Colorful Shading" w:uiPriority="71"/>
+    <w:lsdException w:name="Colorful List" w:uiPriority="72"/>
+    <w:lsdException w:name="Colorful Grid" w:uiPriority="73"/>
+    <w:lsdException w:name="Light Shading Accent 1" w:uiPriority="60"/>
+    <w:lsdException w:name="Light List Accent 1" w:uiPriority="61"/>
+    <w:lsdException w:name="Light Grid Accent 1" w:uiPriority="62"/>
+    <w:lsdException w:name="Medium Shading 1 Accent 1" w:uiPriority="63"/>
+    <w:lsdException w:name="Medium Shading 2 Accent 1" w:uiPriority="64"/>
+    <w:lsdException w:name="Medium List 1 Accent 1" w:uiPriority="65"/>
+    <w:lsdException w:name="Revision" w:semiHidden="1"/>
+    <w:lsdException w:name="List Paragraph" w:uiPriority="34" w:qFormat="1"/>
+    <w:lsdException w:name="Quote" w:uiPriority="29" w:qFormat="1"/>
+    <w:lsdException w:name="Intense Quote" w:uiPriority="30" w:qFormat="1"/>
+    <w:lsdException w:name="Medium List 2 Accent 1" w:uiPriority="66"/>
+    <w:lsdException w:name="Medium Grid 1 Accent 1" w:uiPriority="67"/>
+    <w:lsdException w:name="Medium Grid 2 Accent 1" w:uiPriority="68"/>
+    <w:lsdException w:name="Medium Grid 3 Accent 1" w:uiPriority="69"/>
+    <w:lsdException w:name="Dark List Accent 1" w:uiPriority="70"/>
+    <w:lsdException w:name="Colorful Shading Accent 1" w:uiPriority="71"/>
+    <w:lsdException w:name="Colorful List Accent 1" w:uiPriority="72"/>
+    <w:lsdException w:name="Colorful Grid Accent 1" w:uiPriority="73"/>
+    <w:lsdException w:name="Light Shading Accent 2" w:uiPriority="60"/>
+    <w:lsdException w:name="Light List Accent 2" w:uiPriority="61"/>
+    <w:lsdException w:name="Light Grid Accent 2" w:uiPriority="62"/>
+    <w:lsdException w:name="Medium Shading 1 Accent 2" w:uiPriority="63"/>
+    <w:lsdException w:name="Medium Shading 2 Accent 2" w:uiPriority="64"/>
+    <w:lsdException w:name="Medium List 1 Accent 2" w:uiPriority="65"/>
+    <w:lsdException w:name="Medium List 2 Accent 2" w:uiPriority="66"/>
+    <w:lsdException w:name="Medium Grid 1 Accent 2" w:uiPriority="67"/>
+    <w:lsdException w:name="Medium Grid 2 Accent 2" w:uiPriority="68"/>
+    <w:lsdException w:name="Medium Grid 3 Accent 2" w:uiPriority="69"/>
+    <w:lsdException w:name="Dark List Accent 2" w:uiPriority="70"/>
+    <w:lsdException w:name="Colorful Shading Accent 2" w:uiPriority="71"/>
+    <w:lsdException w:name="Colorful List Accent 2" w:uiPriority="72"/>
+    <w:lsdException w:name="Colorful Grid Accent 2" w:uiPriority="73"/>
+    <w:lsdException w:name="Light Shading Accent 3" w:uiPriority="60"/>
+    <w:lsdException w:name="Light List Accent 3" w:uiPriority="61"/>
+    <w:lsdException w:name="Light Grid Accent 3" w:uiPriority="62"/>
+    <w:lsdException w:name="Medium Shading 1 Accent 3" w:uiPriority="63"/>
+    <w:lsdException w:name="Medium Shading 2 Accent 3" w:uiPriority="64"/>
+    <w:lsdException w:name="Medium List 1 Accent 3" w:uiPriority="65"/>
+    <w:lsdException w:name="Medium List 2 Accent 3" w:uiPriority="66"/>
+    <w:lsdException w:name="Medium Grid 1 Accent 3" w:uiPriority="67"/>
+    <w:lsdException w:name="Medium Grid 2 Accent 3" w:uiPriority="68"/>
+    <w:lsdException w:name="Medium Grid 3 Accent 3" w:uiPriority="69"/>
+    <w:lsdException w:name="Dark List Accent 3" w:uiPriority="70"/>
+    <w:lsdException w:name="Colorful Shading Accent 3" w:uiPriority="71"/>
+    <w:lsdException w:name="Colorful List Accent 3" w:uiPriority="72"/>
+    <w:lsdException w:name="Colorful Grid Accent 3" w:uiPriority="73"/>
+    <w:lsdException w:name="Light Shading Accent 4" w:uiPriority="60"/>
+    <w:lsdException w:name="Light List Accent 4" w:uiPriority="61"/>
+    <w:lsdException w:name="Light Grid Accent 4" w:uiPriority="62"/>
+    <w:lsdException w:name="Medium Shading 1 Accent 4" w:uiPriority="63"/>
+    <w:lsdException w:name="Medium Shading 2 Accent 4" w:uiPriority="64"/>
+    <w:lsdException w:name="Medium List 1 Accent 4" w:uiPriority="65"/>
+    <w:lsdException w:name="Medium List 2 Accent 4" w:uiPriority="66"/>
+    <w:lsdException w:name="Medium Grid 1 Accent 4" w:uiPriority="67"/>
+    <w:lsdException w:name="Medium Grid 2 Accent 4" w:uiPriority="68"/>
+    <w:lsdException w:name="Medium Grid 3 Accent 4" w:uiPriority="69"/>
+    <w:lsdException w:name="Dark List Accent 4" w:uiPriority="70"/>
+    <w:lsdException w:name="Colorful Shading Accent 4" w:uiPriority="71"/>
+    <w:lsdException w:name="Colorful List Accent 4" w:uiPriority="72"/>
+    <w:lsdException w:name="Colorful Grid Accent 4" w:uiPriority="73"/>
+    <w:lsdException w:name="Light Shading Accent 5" w:uiPriority="60"/>
+    <w:lsdException w:name="Light List Accent 5" w:uiPriority="61"/>
+    <w:lsdException w:name="Light Grid Accent 5" w:uiPriority="62"/>
+    <w:lsdException w:name="Medium Shading 1 Accent 5" w:uiPriority="63"/>
+    <w:lsdException w:name="Medium Shading 2 Accent 5" w:uiPriority="64"/>
+    <w:lsdException w:name="Medium List 1 Accent 5" w:uiPriority="65"/>
+    <w:lsdException w:name="Medium List 2 Accent 5" w:uiPriority="66"/>
+    <w:lsdException w:name="Medium Grid 1 Accent 5" w:uiPriority="67"/>
+    <w:lsdException w:name="Medium Grid 2 Accent 5" w:uiPriority="68"/>
+    <w:lsdException w:name="Medium Grid 3 Accent 5" w:uiPriority="69"/>
+    <w:lsdException w:name="Dark List Accent 5" w:uiPriority="70"/>
+    <w:lsdException w:name="Colorful Shading Accent 5" w:uiPriority="71"/>
+    <w:lsdException w:name="Colorful List Accent 5" w:uiPriority="72"/>
+    <w:lsdException w:name="Colorful Grid Accent 5" w:uiPriority="73"/>
+    <w:lsdException w:name="Light Shading Accent 6" w:uiPriority="60"/>
+    <w:lsdException w:name="Light List Accent 6" w:uiPriority="61"/>
+    <w:lsdException w:name="Light Grid Accent 6" w:uiPriority="62"/>
+    <w:lsdException w:name="Medium Shading 1 Accent 6" w:uiPriority="63"/>
+    <w:lsdException w:name="Medium Shading 2 Accent 6" w:uiPriority="64"/>
+    <w:lsdException w:name="Medium List 1 Accent 6" w:uiPriority="65"/>
+    <w:lsdException w:name="Medium List 2 Accent 6" w:uiPriority="66"/>
+    <w:lsdException w:name="Medium Grid 1 Accent 6" w:uiPriority="67"/>
+    <w:lsdException w:name="Medium Grid 2 Accent 6" w:uiPriority="68"/>
+    <w:lsdException w:name="Medium Grid 3 Accent 6" w:uiPriority="69"/>
+    <w:lsdException w:name="Dark List Accent 6" w:uiPriority="70"/>
+    <w:lsdException w:name="Colorful Shading Accent 6" w:uiPriority="71"/>
+    <w:lsdException w:name="Colorful List Accent 6" w:uiPriority="72"/>
+    <w:lsdException w:name="Colorful Grid Accent 6" w:uiPriority="73"/>
+    <w:lsdException w:name="Subtle Emphasis" w:uiPriority="19" w:qFormat="1"/>
+    <w:lsdException w:name="Intense Emphasis" w:uiPriority="21" w:qFormat="1"/>
+    <w:lsdException w:name="Subtle Reference" w:uiPriority="31" w:qFormat="1"/>
+    <w:lsdException w:name="Intense Reference" w:uiPriority="32" w:qFormat="1"/>
+    <w:lsdException w:name="Book Title" w:uiPriority="33" w:qFormat="1"/>
+    <w:lsdException w:name="Bibliography" w:semiHidden="1" w:uiPriority="37" w:unhideWhenUsed="1"/>
+    <w:lsdException w:name="TOC Heading" w:semiHidden="1" w:uiPriority="39" w:unhideWhenUsed="1" w:qFormat="1"/>
+    <w:lsdException w:name="Plain Table 1" w:uiPriority="41"/>
+    <w:lsdException w:name="Plain Table 2" w:uiPriority="42"/>
+    <w:lsdException w:name="Plain Table 3" w:uiPriority="43"/>
+    <w:lsdException w:name="Plain Table 4" w:uiPriority="44"/>
+    <w:lsdException w:name="Plain Table 5" w:uiPriority="45"/>
+    <w:lsdException w:name="Grid Table Light" w:uiPriority="40"/>
+    <w:lsdException w:name="Grid Table 1 Light" w:uiPriority="46"/>
+    <w:lsdException w:name="Grid Table 2" w:uiPriority="47"/>
+    <w:lsdException w:name="Grid Table 3" w:uiPriority="48"/>
+    <w:lsdException w:name="Grid Table 4" w:uiPriority="49"/>
+    <w:lsdException w:name="Grid Table 5 Dark" w:uiPriority="50"/>
+    <w:lsdException w:name="Grid Table 6 Colorful" w:uiPriority="51"/>
+    <w:lsdException w:name="Grid Table 7 Colorful" w:uiPriority="52"/>
+    <w:lsdException w:name="Grid Table 1 Light Accent 1" w:uiPriority="46"/>
+    <w:lsdException w:name="Grid Table 2 Accent 1" w:uiPriority="47"/>
+    <w:lsdException w:name="Grid Table 3 Accent 1" w:uiPriority="48"/>
+    <w:lsdException w:name="Grid Table 4 Accent 1" w:uiPriority="49"/>
+    <w:lsdException w:name="Grid Table 5 Dark Accent 1" w:uiPriority="50"/>
+    <w:lsdException w:name="Grid Table 6 Colorful Accent 1" w:uiPriority="51"/>
+    <w:lsdException w:name="Grid Table 7 Colorful Accent 1" w:uiPriority="52"/>
+    <w:lsdException w:name="Grid Table 1 Light Accent 2" w:uiPriority="46"/>
+    <w:lsdException w:name="Grid Table 2 Accent 2" w:uiPriority="47"/>
+    <w:lsdException w:name="Grid Table 3 Accent 2" w:uiPriority="48"/>
+    <w:lsdException w:name="Grid Table 4 Accent 2" w:uiPriority="49"/>
+    <w:lsdException w:name="Grid Table 5 Dark Accent 2" w:uiPriority="50"/>
+    <w:lsdException w:name="Grid Table 6 Colorful Accent 2" w:uiPriority="51"/>
+    <w:lsdException w:name="Grid Table 7 Colorful Accent 2" w:uiPriority="52"/>
+    <w:lsdException w:name="Grid Table 1 Light Accent 3" w:uiPriority="46"/>
+    <w:lsdException w:name="Grid Table 2 Accent 3" w:uiPriority="47"/>
+    <w:lsdException w:name="Grid Table 3 Accent 3" w:uiPriority="48"/>
+    <w:lsdException w:name="Grid Table 4 Accent 3" w:uiPriority="49"/>
+    <w:lsdException w:name="Grid Table 5 Dark Accent 3" w:uiPriority="50"/>
+    <w:lsdException w:name="Grid Table 6 Colorful Accent 3" w:uiPriority="51"/>
+    <w:lsdException w:name="Grid Table 7 Colorful Accent 3" w:uiPriority="52"/>
+    <w:lsdException w:name="Grid Table 1 Light Accent 4" w:uiPriority="46"/>
+    <w:lsdException w:name="Grid Table 2 Accent 4" w:uiPriority="47"/>
+    <w:lsdException w:name="Grid Table 3 Accent 4" w:uiPriority="48"/>
+    <w:lsdException w:name="Grid Table 4 Accent 4" w:uiPriority="49"/>
+    <w:lsdException w:name="Grid Table 5 Dark Accent 4" w:uiPriority="50"/>
+    <w:lsdException w:name="Grid Table 6 Colorful Accent 4" w:uiPriority="51"/>
+    <w:lsdException w:name="Grid Table 7 Colorful Accent 4" w:uiPriority="52"/>
+    <w:lsdException w:name="Grid Table 1 Light Accent 5" w:uiPriority="46"/>
+    <w:lsdException w:name="Grid Table 2 Accent 5" w:uiPriority="47"/>
+    <w:lsdException w:name="Grid Table 3 Accent 5" w:uiPriority="48"/>
+    <w:lsdException w:name="Grid Table 4 Accent 5" w:uiPriority="49"/>
+    <w:lsdException w:name="Grid Table 5 Dark Accent 5" w:uiPriority="50"/>
+    <w:lsdException w:name="Grid Table 6 Colorful Accent 5" w:uiPriority="51"/>
+    <w:lsdException w:name="Grid Table 7 Colorful Accent 5" w:uiPriority="52"/>
+    <w:lsdException w:name="Grid Table 1 Light Accent 6" w:uiPriority="46"/>
+    <w:lsdException w:name="Grid Table 2 Accent 6" w:uiPriority="47"/>
+    <w:lsdException w:name="Grid Table 3 Accent 6" w:uiPriority="48"/>
+    <w:lsdException w:name="Grid Table 4 Accent 6" w:uiPriority="49"/>
+    <w:lsdException w:name="Grid Table 5 Dark Accent 6" w:uiPriority="50"/>
+    <w:lsdException w:name="Grid Table 6 Colorful Accent 6" w:uiPriority="51"/>
+    <w:lsdException w:name="Grid Table 7 Colorful Accent 6" w:uiPriority="52"/>
+    <w:lsdException w:name="List Table 1 Light" w:uiPriority="46"/>
+    <w:lsdException w:name="List Table 2" w:uiPriority="47"/>
+    <w:lsdException w:name="List Table 3" w:uiPriority="48"/>
+    <w:lsdException w:name="List Table 4" w:uiPriority="49"/>
+    <w:lsdException w:name="List Table 5 Dark" w:uiPriority="50"/>
+    <w:lsdException w:name="List Table 6 Colorful" w:uiPriority="51"/>
+    <w:lsdException w:name="List Table 7 Colorful" w:uiPriority="52"/>
+    <w:lsdException w:name="List Table 1 Light Accent 1" w:uiPriority="46"/>
+    <w:lsdException w:name="List Table 2 Accent 1" w:uiPriority="47"/>
+    <w:lsdException w:name="List Table 3 Accent 1" w:uiPriority="48"/>
+    <w:lsdException w:name="List Table 4 Accent 1" w:uiPriority="49"/>
+    <w:lsdException w:name="List Table 5 Dark Accent 1" w:uiPriority="50"/>
+    <w:lsdException w:name="List Table 6 Colorful Accent 1" w:uiPriority="51"/>
+    <w:lsdException w:name="List Table 7 Colorful Accent 1" w:uiPriority="52"/>
+    <w:lsdException w:name="List Table 1 Light Accent 2" w:uiPriority="46"/>
+    <w:lsdException w:name="List Table 2 Accent 2" w:uiPriority="47"/>
+    <w:lsdException w:name="List Table 3 Accent 2" w:uiPriority="48"/>
+    <w:lsdException w:name="List Table 4 Accent 2" w:uiPriority="49"/>
+    <w:lsdException w:name="List Table 5 Dark Accent 2" w:uiPriority="50"/>
+    <w:lsdException w:name="List Table 6 Colorful Accent 2" w:uiPriority="51"/>
+    <w:lsdException w:name="List Table 7 Colorful Accent 2" w:uiPriority="52"/>
+    <w:lsdException w:name="List Table 1 Light Accent 3" w:uiPriority="46"/>
+    <w:lsdException w:name="List Table 2 Accent 3" w:uiPriority="47"/>
+    <w:lsdException w:name="List Table 3 Accent 3" w:uiPriority="48"/>
+    <w:lsdException w:name="List Table 4 Accent 3" w:uiPriority="49"/>
+    <w:lsdException w:name="List Table 5 Dark Accent 3" w:uiPriority="50"/>
+    <w:lsdException w:name="List Table 6 Colorful Accent 3" w:uiPriority="51"/>
+    <w:lsdException w:name="List Table 7 Colorful Accent 3" w:uiPriority="52"/>
+    <w:lsdException w:name="List Table 1 Light Accent 4" w:uiPriority="46"/>
+    <w:lsdException w:name="List Table 2 Accent 4" w:uiPriority="47"/>
+    <w:lsdException w:name="List Table 3 Accent 4" w:uiPriority="48"/>
+    <w:lsdException w:name="List Table 4 Accent 4" w:uiPriority="49"/>
+    <w:lsdException w:name="List Table 5 Dark Accent 4" w:uiPriority="50"/>
+    <w:lsdException w:name="List Table 6 Colorful Accent 4" w:uiPriority="51"/>
+    <w:lsdException w:name="List Table 7 Colorful Accent 4" w:uiPriority="52"/>
+    <w:lsdException w:name="List Table 1 Light Accent 5" w:uiPriority="46"/>
+    <w:lsdException w:name="List Table 2 Accent 5" w:uiPriority="47"/>
+    <w:lsdException w:name="List Table 3 Accent 5" w:uiPriority="48"/>
+    <w:lsdException w:name="List Table 4 Accent 5" w:uiPriority="49"/>
+    <w:lsdException w:name="List Table 5 Dark Accent 5" w:uiPriority="50"/>
+    <w:lsdException w:name="List Table 6 Colorful Accent 5" w:uiPriority="51"/>
+    <w:lsdException w:name="List Table 7 Colorful Accent 5" w:uiPriority="52"/>
+    <w:lsdException w:name="List Table 1 Light Accent 6" w:uiPriority="46"/>
+    <w:lsdException w:name="List Table 2 Accent 6" w:uiPriority="47"/>
+    <w:lsdException w:name="List Table 3 Accent 6" w:uiPriority="48"/>
+    <w:lsdException w:name="List Table 4 Accent 6" w:uiPriority="49"/>
+    <w:lsdException w:name="List Table 5 Dark Accent 6" w:uiPriority="50"/>
+    <w:lsdException w:name="List Table 6 Colorful Accent 6" w:uiPriority="51"/>
+    <w:lsdException w:name="List Table 7 Colorful Accent 6" w:uiPriority="52"/>
+    <w:lsdException w:name="Mention" w:semiHidden="1" w:unhideWhenUsed="1"/>
+    <w:lsdException w:name="Smart Hyperlink" w:semiHidden="1" w:unhideWhenUsed="1"/>
+    <w:lsdException w:name="Hashtag" w:semiHidden="1" w:unhideWhenUsed="1"/>
+    <w:lsdException w:name="Unresolved Mention" w:semiHidden="1" w:unhideWhenUsed="1"/>
+    <w:lsdException w:name="Smart Link" w:semiHidden="1" w:unhideWhenUsed="1"/>
+  </w:latentStyles>
+  <w:style w:type="paragraph" w:default="1" w:styleId="Normal">
+    <w:name w:val="Normal"/>
+    <w:qFormat/>
   </w:style>
-  <w:style w:type="table" w:styleId="TableNormal" w:default="1">
-    <w:name w:val="Table Normal"/>
-  </w:style>
-  <w:style w:type="paragraph" w:styleId="Heading1">
+  <w:style w:type="paragraph" w:styleId="Ttulo1">
     <w:name w:val="heading 1"/>
     <w:basedOn w:val="Normal"/>
     <w:next w:val="Normal"/>
+    <w:uiPriority w:val="9"/>
+    <w:qFormat/>
     <w:pPr>
-      <w:keepNext w:val="1"/>
-      <w:keepLines w:val="1"/>
-      <w:pageBreakBefore w:val="0"/>
-      <w:spacing w:after="120" w:before="400" w:lineRule="auto"/>
+      <w:keepNext/>
+      <w:keepLines/>
+      <w:spacing w:before="400" w:after="120"/>
+      <w:outlineLvl w:val="0"/>
     </w:pPr>
     <w:rPr>
       <w:sz w:val="40"/>
       <w:szCs w:val="40"/>
     </w:rPr>
   </w:style>
-  <w:style w:type="paragraph" w:styleId="Heading2">
+  <w:style w:type="paragraph" w:styleId="Ttulo2">
     <w:name w:val="heading 2"/>
     <w:basedOn w:val="Normal"/>
     <w:next w:val="Normal"/>
+    <w:uiPriority w:val="9"/>
+    <w:semiHidden/>
+    <w:unhideWhenUsed/>
+    <w:qFormat/>
     <w:pPr>
-      <w:keepNext w:val="1"/>
-      <w:keepLines w:val="1"/>
-      <w:pageBreakBefore w:val="0"/>
-      <w:spacing w:after="120" w:before="360" w:lineRule="auto"/>
+      <w:keepNext/>
+      <w:keepLines/>
+      <w:spacing w:before="360" w:after="120"/>
+      <w:outlineLvl w:val="1"/>
     </w:pPr>
     <w:rPr>
-      <w:b w:val="0"/>
       <w:sz w:val="32"/>
       <w:szCs w:val="32"/>
     </w:rPr>
   </w:style>
-  <w:style w:type="paragraph" w:styleId="Heading3">
+  <w:style w:type="paragraph" w:styleId="Ttulo3">
     <w:name w:val="heading 3"/>
     <w:basedOn w:val="Normal"/>
     <w:next w:val="Normal"/>
+    <w:uiPriority w:val="9"/>
+    <w:semiHidden/>
+    <w:unhideWhenUsed/>
+    <w:qFormat/>
     <w:pPr>
-      <w:keepNext w:val="1"/>
-      <w:keepLines w:val="1"/>
-      <w:pageBreakBefore w:val="0"/>
-      <w:spacing w:after="80" w:before="320" w:lineRule="auto"/>
+      <w:keepNext/>
+      <w:keepLines/>
+      <w:spacing w:before="320" w:after="80"/>
+      <w:outlineLvl w:val="2"/>
     </w:pPr>
     <w:rPr>
-      <w:b w:val="0"/>
       <w:color w:val="434343"/>
       <w:sz w:val="28"/>
       <w:szCs w:val="28"/>
     </w:rPr>
   </w:style>
-  <w:style w:type="paragraph" w:styleId="Heading4">
+  <w:style w:type="paragraph" w:styleId="Ttulo4">
     <w:name w:val="heading 4"/>
     <w:basedOn w:val="Normal"/>
     <w:next w:val="Normal"/>
+    <w:uiPriority w:val="9"/>
+    <w:semiHidden/>
+    <w:unhideWhenUsed/>
+    <w:qFormat/>
     <w:pPr>
-      <w:keepNext w:val="1"/>
-      <w:keepLines w:val="1"/>
-      <w:pageBreakBefore w:val="0"/>
-      <w:spacing w:after="80" w:before="280" w:lineRule="auto"/>
+      <w:keepNext/>
+      <w:keepLines/>
+      <w:spacing w:before="280" w:after="80"/>
+      <w:outlineLvl w:val="3"/>
     </w:pPr>
     <w:rPr>
       <w:color w:val="666666"/>
@@ -532,67 +966,109 @@
       <w:szCs w:val="24"/>
     </w:rPr>
   </w:style>
-  <w:style w:type="paragraph" w:styleId="Heading5">
+  <w:style w:type="paragraph" w:styleId="Ttulo5">
     <w:name w:val="heading 5"/>
     <w:basedOn w:val="Normal"/>
     <w:next w:val="Normal"/>
+    <w:uiPriority w:val="9"/>
+    <w:semiHidden/>
+    <w:unhideWhenUsed/>
+    <w:qFormat/>
     <w:pPr>
-      <w:keepNext w:val="1"/>
-      <w:keepLines w:val="1"/>
-      <w:pageBreakBefore w:val="0"/>
-      <w:spacing w:after="80" w:before="240" w:lineRule="auto"/>
+      <w:keepNext/>
+      <w:keepLines/>
+      <w:spacing w:before="240" w:after="80"/>
+      <w:outlineLvl w:val="4"/>
     </w:pPr>
     <w:rPr>
       <w:color w:val="666666"/>
-      <w:sz w:val="22"/>
-      <w:szCs w:val="22"/>
     </w:rPr>
   </w:style>
-  <w:style w:type="paragraph" w:styleId="Heading6">
+  <w:style w:type="paragraph" w:styleId="Ttulo6">
     <w:name w:val="heading 6"/>
     <w:basedOn w:val="Normal"/>
     <w:next w:val="Normal"/>
+    <w:uiPriority w:val="9"/>
+    <w:semiHidden/>
+    <w:unhideWhenUsed/>
+    <w:qFormat/>
     <w:pPr>
-      <w:keepNext w:val="1"/>
-      <w:keepLines w:val="1"/>
-      <w:pageBreakBefore w:val="0"/>
-      <w:spacing w:after="80" w:before="240" w:lineRule="auto"/>
+      <w:keepNext/>
+      <w:keepLines/>
+      <w:spacing w:before="240" w:after="80"/>
+      <w:outlineLvl w:val="5"/>
     </w:pPr>
     <w:rPr>
-      <w:i w:val="1"/>
+      <w:i/>
       <w:color w:val="666666"/>
-      <w:sz w:val="22"/>
-      <w:szCs w:val="22"/>
     </w:rPr>
   </w:style>
-  <w:style w:type="paragraph" w:styleId="Title">
+  <w:style w:type="character" w:default="1" w:styleId="Fuentedeprrafopredeter">
+    <w:name w:val="Default Paragraph Font"/>
+    <w:uiPriority w:val="1"/>
+    <w:semiHidden/>
+    <w:unhideWhenUsed/>
+  </w:style>
+  <w:style w:type="table" w:default="1" w:styleId="Tablanormal">
+    <w:name w:val="Normal Table"/>
+    <w:uiPriority w:val="99"/>
+    <w:semiHidden/>
+    <w:unhideWhenUsed/>
+    <w:tblPr>
+      <w:tblInd w:w="0" w:type="dxa"/>
+      <w:tblCellMar>
+        <w:top w:w="0" w:type="dxa"/>
+        <w:left w:w="108" w:type="dxa"/>
+        <w:bottom w:w="0" w:type="dxa"/>
+        <w:right w:w="108" w:type="dxa"/>
+      </w:tblCellMar>
+    </w:tblPr>
+  </w:style>
+  <w:style w:type="numbering" w:default="1" w:styleId="Sinlista">
+    <w:name w:val="No List"/>
+    <w:uiPriority w:val="99"/>
+    <w:semiHidden/>
+    <w:unhideWhenUsed/>
+  </w:style>
+  <w:style w:type="table" w:customStyle="1" w:styleId="TableNormal">
+    <w:name w:val="Table Normal"/>
+    <w:tblPr>
+      <w:tblCellMar>
+        <w:top w:w="0" w:type="dxa"/>
+        <w:left w:w="0" w:type="dxa"/>
+        <w:bottom w:w="0" w:type="dxa"/>
+        <w:right w:w="0" w:type="dxa"/>
+      </w:tblCellMar>
+    </w:tblPr>
+  </w:style>
+  <w:style w:type="paragraph" w:styleId="Ttulo">
     <w:name w:val="Title"/>
     <w:basedOn w:val="Normal"/>
     <w:next w:val="Normal"/>
+    <w:uiPriority w:val="10"/>
+    <w:qFormat/>
     <w:pPr>
-      <w:keepNext w:val="1"/>
-      <w:keepLines w:val="1"/>
-      <w:pageBreakBefore w:val="0"/>
-      <w:spacing w:after="60" w:before="0" w:lineRule="auto"/>
+      <w:keepNext/>
+      <w:keepLines/>
+      <w:spacing w:after="60"/>
     </w:pPr>
     <w:rPr>
       <w:sz w:val="52"/>
       <w:szCs w:val="52"/>
     </w:rPr>
   </w:style>
-  <w:style w:type="paragraph" w:styleId="Subtitle">
+  <w:style w:type="paragraph" w:styleId="Subttulo">
     <w:name w:val="Subtitle"/>
     <w:basedOn w:val="Normal"/>
     <w:next w:val="Normal"/>
+    <w:uiPriority w:val="11"/>
+    <w:qFormat/>
     <w:pPr>
-      <w:keepNext w:val="1"/>
-      <w:keepLines w:val="1"/>
-      <w:pageBreakBefore w:val="0"/>
-      <w:spacing w:after="320" w:before="0" w:lineRule="auto"/>
+      <w:keepNext/>
+      <w:keepLines/>
+      <w:spacing w:after="320"/>
     </w:pPr>
     <w:rPr>
-      <w:rFonts w:ascii="Arial" w:cs="Arial" w:eastAsia="Arial" w:hAnsi="Arial"/>
-      <w:i w:val="0"/>
       <w:color w:val="666666"/>
       <w:sz w:val="30"/>
       <w:szCs w:val="30"/>

</xml_diff>